<commit_message>
avances css solucionado problema no cargaba detalle de producto
</commit_message>
<xml_diff>
--- a/2-Clases toda la Web.docx
+++ b/2-Clases toda la Web.docx
@@ -66,14 +66,7 @@
                 <w:b/>
                 <w:bCs/>
               </w:rPr>
-              <w:t>#</w:t>
-            </w:r>
-            <w:r>
-              <w:rPr>
-                <w:b/>
-                <w:bCs/>
-              </w:rPr>
-              <w:t>mimenu-principal</w:t>
+              <w:t>#mimenu-principal</w:t>
             </w:r>
           </w:p>
         </w:tc>
@@ -91,6 +84,9 @@
           </w:tcPr>
           <w:p>
             <w:r>
+              <w:rPr>
+                <w:noProof/>
+              </w:rPr>
               <w:drawing>
                 <wp:inline distT="0" distB="0" distL="0" distR="0" wp14:anchorId="69903288" wp14:editId="1C1909EA">
                   <wp:extent cx="817987" cy="590373"/>
@@ -135,6 +131,9 @@
           </w:tcPr>
           <w:p>
             <w:r>
+              <w:rPr>
+                <w:noProof/>
+              </w:rPr>
               <w:drawing>
                 <wp:inline distT="0" distB="0" distL="0" distR="0" wp14:anchorId="6C0658FC" wp14:editId="35386CB9">
                   <wp:extent cx="4228465" cy="410210"/>
@@ -179,6 +178,9 @@
           </w:tcPr>
           <w:p>
             <w:r>
+              <w:rPr>
+                <w:noProof/>
+              </w:rPr>
               <w:drawing>
                 <wp:inline distT="0" distB="0" distL="0" distR="0" wp14:anchorId="4047A6CA" wp14:editId="567AB70C">
                   <wp:extent cx="1266825" cy="533400"/>
@@ -239,6 +241,2092 @@
         </w:tc>
       </w:tr>
     </w:tbl>
+    <w:p>
+      <w:pPr>
+        <w:ind w:left="-284" w:right="-286"/>
+      </w:pPr>
+    </w:p>
+    <w:p>
+      <w:pPr>
+        <w:pStyle w:val="Ttulo1"/>
+      </w:pPr>
+      <w:r>
+        <w:t>Agregando referencia fuentes</w:t>
+      </w:r>
+    </w:p>
+    <w:p/>
+    <w:p>
+      <w:pPr>
+        <w:ind w:left="-284" w:right="-286"/>
+      </w:pPr>
+      <w:r>
+        <w:t>/* lato-regular - latin */</w:t>
+      </w:r>
+    </w:p>
+    <w:p>
+      <w:pPr>
+        <w:ind w:left="-284" w:right="-286"/>
+      </w:pPr>
+      <w:r>
+        <w:t>@font-face {</w:t>
+      </w:r>
+    </w:p>
+    <w:p>
+      <w:pPr>
+        <w:ind w:left="-284" w:right="-286"/>
+      </w:pPr>
+      <w:r>
+        <w:t xml:space="preserve">  font-family: 'Lato';</w:t>
+      </w:r>
+    </w:p>
+    <w:p>
+      <w:pPr>
+        <w:ind w:left="-284" w:right="-286"/>
+      </w:pPr>
+      <w:r>
+        <w:t xml:space="preserve">  font-style: normal;</w:t>
+      </w:r>
+    </w:p>
+    <w:p>
+      <w:pPr>
+        <w:ind w:left="-284" w:right="-286"/>
+      </w:pPr>
+      <w:r>
+        <w:t xml:space="preserve">  font-weight: 400;</w:t>
+      </w:r>
+    </w:p>
+    <w:p>
+      <w:pPr>
+        <w:ind w:left="-284" w:right="-286"/>
+      </w:pPr>
+      <w:r>
+        <w:t xml:space="preserve">  src: url('../fuentes/lato-v20-latin/lato-v20-latin-regular.eot'); /* IE9 Compat Modes */</w:t>
+      </w:r>
+    </w:p>
+    <w:p>
+      <w:pPr>
+        <w:ind w:left="-284" w:right="-286"/>
+      </w:pPr>
+      <w:r>
+        <w:t xml:space="preserve">  src: local(''),</w:t>
+      </w:r>
+    </w:p>
+    <w:p>
+      <w:pPr>
+        <w:ind w:left="-284" w:right="-286"/>
+      </w:pPr>
+      <w:r>
+        <w:t xml:space="preserve">       url('../fuentes/lato-v20-latin/lato-v20-latin-regular.eot?#iefix') format('embedded-opentype'), /* IE6-IE8 */</w:t>
+      </w:r>
+    </w:p>
+    <w:p>
+      <w:pPr>
+        <w:ind w:left="-284" w:right="-286"/>
+      </w:pPr>
+      <w:r>
+        <w:t xml:space="preserve">       url('../fuentes/lato-v20-latin/lato-v20-latin-regular.woff2') format('woff2'), /* Super Modern Browsers */</w:t>
+      </w:r>
+    </w:p>
+    <w:p>
+      <w:pPr>
+        <w:ind w:left="-284" w:right="-286"/>
+      </w:pPr>
+      <w:r>
+        <w:t xml:space="preserve">       url('../fuentes/lato-v20-latin/lato-v20-latin-regular.woff') format('woff'), /* Modern Browsers */</w:t>
+      </w:r>
+    </w:p>
+    <w:p>
+      <w:pPr>
+        <w:ind w:left="-284" w:right="-286"/>
+      </w:pPr>
+      <w:r>
+        <w:t xml:space="preserve">       url('../fuentes/lato-v20-latin/lato-v20-latin-regular.ttf') format('truetype'), /* Safari, Android, iOS */</w:t>
+      </w:r>
+    </w:p>
+    <w:p>
+      <w:pPr>
+        <w:ind w:left="-284" w:right="-286"/>
+      </w:pPr>
+      <w:r>
+        <w:t xml:space="preserve">       url('../fuentes/lato-v20-latin/lato-v20-latin-regular.svg#Lato') format('svg'); /* Legacy iOS */</w:t>
+      </w:r>
+    </w:p>
+    <w:p>
+      <w:pPr>
+        <w:ind w:left="-284" w:right="-286"/>
+      </w:pPr>
+      <w:r>
+        <w:t>}</w:t>
+      </w:r>
+    </w:p>
+    <w:p>
+      <w:pPr>
+        <w:pStyle w:val="Ttulo1"/>
+      </w:pPr>
+      <w:r>
+        <w:t>CSS-Productos-Portada</w:t>
+      </w:r>
+    </w:p>
+    <w:p>
+      <w:pPr>
+        <w:ind w:left="-284" w:right="-286"/>
+      </w:pPr>
+    </w:p>
+    <w:p>
+      <w:pPr>
+        <w:ind w:left="-284" w:right="-286"/>
+      </w:pPr>
+    </w:p>
+    <w:p>
+      <w:pPr>
+        <w:ind w:left="-284" w:right="-286"/>
+      </w:pPr>
+      <w:r>
+        <w:t>/*Inicio CSS productos portada*/</w:t>
+      </w:r>
+    </w:p>
+    <w:p>
+      <w:pPr>
+        <w:ind w:left="-284" w:right="-286"/>
+      </w:pPr>
+    </w:p>
+    <w:p>
+      <w:pPr>
+        <w:ind w:left="-284" w:right="-286"/>
+      </w:pPr>
+      <w:r>
+        <w:t>/*Titulo General Portada Productos */</w:t>
+      </w:r>
+    </w:p>
+    <w:p>
+      <w:pPr>
+        <w:ind w:left="-284" w:right="-286"/>
+      </w:pPr>
+      <w:r>
+        <w:t>.titulo_nuestros_productos{word-spacing: 15px;}</w:t>
+      </w:r>
+    </w:p>
+    <w:p>
+      <w:pPr>
+        <w:ind w:left="-284" w:right="-286"/>
+      </w:pPr>
+    </w:p>
+    <w:p>
+      <w:pPr>
+        <w:ind w:left="-284" w:right="-286"/>
+      </w:pPr>
+      <w:r>
+        <w:t>.elementor-products-grid ul.products.elementor-grid li.product{</w:t>
+      </w:r>
+    </w:p>
+    <w:p>
+      <w:pPr>
+        <w:ind w:left="-284" w:right="-286"/>
+      </w:pPr>
+      <w:r>
+        <w:tab/>
+        <w:t>width:350px; /*Ancho de las cajas de cada producto portada*/</w:t>
+      </w:r>
+    </w:p>
+    <w:p>
+      <w:pPr>
+        <w:ind w:left="-284" w:right="-286"/>
+      </w:pPr>
+      <w:r>
+        <w:t>}</w:t>
+      </w:r>
+    </w:p>
+    <w:p>
+      <w:pPr>
+        <w:ind w:left="-284" w:right="-286"/>
+      </w:pPr>
+      <w:r>
+        <w:t>.elementor-products-grid ul.products.elementor-grid li.product{padding: 10px;}</w:t>
+      </w:r>
+    </w:p>
+    <w:p>
+      <w:pPr>
+        <w:ind w:left="-284" w:right="-286"/>
+      </w:pPr>
+    </w:p>
+    <w:p>
+      <w:pPr>
+        <w:ind w:left="-284" w:right="-286"/>
+      </w:pPr>
+    </w:p>
+    <w:p>
+      <w:pPr>
+        <w:ind w:left="-284" w:right="-286"/>
+      </w:pPr>
+    </w:p>
+    <w:p>
+      <w:pPr>
+        <w:ind w:left="-284" w:right="-286"/>
+      </w:pPr>
+      <w:r>
+        <w:t>/*----Inicio Contendor de cada item producto*/</w:t>
+      </w:r>
+    </w:p>
+    <w:p>
+      <w:pPr>
+        <w:ind w:left="-284" w:right="-286"/>
+      </w:pPr>
+      <w:r>
+        <w:t>.woocommerce .products .product-inner { padding: 0px!important;  }</w:t>
+      </w:r>
+    </w:p>
+    <w:p>
+      <w:pPr>
+        <w:ind w:left="-284" w:right="-286"/>
+      </w:pPr>
+    </w:p>
+    <w:p>
+      <w:pPr>
+        <w:ind w:left="-284" w:right="-286"/>
+      </w:pPr>
+      <w:r>
+        <w:t xml:space="preserve">.woocommerce ul.products .product-inner {  background-image: url('imagen/productos/fondo1-imagen.png'); /* The image used */  </w:t>
+      </w:r>
+    </w:p>
+    <w:p>
+      <w:pPr>
+        <w:ind w:left="-284" w:right="-286"/>
+      </w:pPr>
+      <w:r>
+        <w:t xml:space="preserve">  height: auto; /* You must set a specified height */</w:t>
+      </w:r>
+    </w:p>
+    <w:p>
+      <w:pPr>
+        <w:ind w:left="-284" w:right="-286"/>
+      </w:pPr>
+      <w:r>
+        <w:t xml:space="preserve">  background-position: center; /* Center the image */</w:t>
+      </w:r>
+    </w:p>
+    <w:p>
+      <w:pPr>
+        <w:ind w:left="-284" w:right="-286"/>
+      </w:pPr>
+      <w:r>
+        <w:t xml:space="preserve">  background-repeat: no-repeat; /* Do not repeat the image */</w:t>
+      </w:r>
+    </w:p>
+    <w:p>
+      <w:pPr>
+        <w:ind w:left="-284" w:right="-286"/>
+      </w:pPr>
+      <w:r>
+        <w:t xml:space="preserve">  background-size: cover; /* Resize the background image to cover the entire container */</w:t>
+      </w:r>
+    </w:p>
+    <w:p>
+      <w:pPr>
+        <w:ind w:left="-284" w:right="-286"/>
+      </w:pPr>
+      <w:r>
+        <w:tab/>
+        <w:t>}</w:t>
+      </w:r>
+    </w:p>
+    <w:p>
+      <w:pPr>
+        <w:ind w:left="-284" w:right="-286"/>
+      </w:pPr>
+    </w:p>
+    <w:p>
+      <w:pPr>
+        <w:ind w:left="-284" w:right="-286"/>
+      </w:pPr>
+      <w:r>
+        <w:t>.woocommerce ul.products .product-inner:hover{</w:t>
+      </w:r>
+    </w:p>
+    <w:p>
+      <w:pPr>
+        <w:ind w:left="-284" w:right="-286"/>
+      </w:pPr>
+      <w:r>
+        <w:t>/*</w:t>
+      </w:r>
+      <w:r>
+        <w:tab/>
+        <w:t>box-shadow: 1px 1px 3px 3px #9ac3f1;</w:t>
+      </w:r>
+    </w:p>
+    <w:p>
+      <w:pPr>
+        <w:ind w:left="-284" w:right="-286"/>
+      </w:pPr>
+      <w:r>
+        <w:t xml:space="preserve">    margin-top: 0px;</w:t>
+      </w:r>
+    </w:p>
+    <w:p>
+      <w:pPr>
+        <w:ind w:left="-284" w:right="-286"/>
+      </w:pPr>
+      <w:r>
+        <w:t xml:space="preserve">    transform: scale(1.05);</w:t>
+      </w:r>
+    </w:p>
+    <w:p>
+      <w:pPr>
+        <w:ind w:left="-284" w:right="-286"/>
+      </w:pPr>
+      <w:r>
+        <w:t xml:space="preserve">    box-shadow: 0 0 40px rgb(0 0 0 / 15%);*/</w:t>
+      </w:r>
+    </w:p>
+    <w:p>
+      <w:pPr>
+        <w:ind w:left="-284" w:right="-286"/>
+      </w:pPr>
+      <w:r>
+        <w:t>}</w:t>
+      </w:r>
+    </w:p>
+    <w:p>
+      <w:pPr>
+        <w:ind w:left="-284" w:right="-286"/>
+      </w:pPr>
+    </w:p>
+    <w:p>
+      <w:pPr>
+        <w:ind w:left="-284" w:right="-286"/>
+      </w:pPr>
+      <w:r>
+        <w:t>/*--- Fin Contendor de cada item producto*/</w:t>
+      </w:r>
+    </w:p>
+    <w:p>
+      <w:pPr>
+        <w:ind w:left="-284" w:right="-286"/>
+      </w:pPr>
+    </w:p>
+    <w:p>
+      <w:pPr>
+        <w:ind w:left="-284" w:right="-286"/>
+      </w:pPr>
+    </w:p>
+    <w:p>
+      <w:pPr>
+        <w:ind w:left="-284" w:right="-286"/>
+      </w:pPr>
+    </w:p>
+    <w:p>
+      <w:pPr>
+        <w:ind w:left="-284" w:right="-286"/>
+      </w:pPr>
+      <w:r>
+        <w:t>/* Nombre del producto */</w:t>
+      </w:r>
+    </w:p>
+    <w:p>
+      <w:pPr>
+        <w:ind w:left="-284" w:right="-286"/>
+      </w:pPr>
+      <w:r>
+        <w:t>.woocommerce ul.products li.product li.title h2, .woocommerce ul.products li.product li.title a {</w:t>
+      </w:r>
+    </w:p>
+    <w:p>
+      <w:pPr>
+        <w:ind w:left="-284" w:right="-286"/>
+      </w:pPr>
+      <w:r>
+        <w:t xml:space="preserve">    font-weight: 700;color: #252525; padding: 0px; display: inline-block; font-family: inherit; font-size: 16px;line-height: 1.5;height: 30px;</w:t>
+      </w:r>
+    </w:p>
+    <w:p>
+      <w:pPr>
+        <w:ind w:left="-284" w:right="-286"/>
+      </w:pPr>
+      <w:r>
+        <w:t>}</w:t>
+      </w:r>
+    </w:p>
+    <w:p>
+      <w:pPr>
+        <w:ind w:left="-284" w:right="-286"/>
+      </w:pPr>
+    </w:p>
+    <w:p>
+      <w:pPr>
+        <w:ind w:left="-284" w:right="-286"/>
+      </w:pPr>
+      <w:r>
+        <w:t>/* Precio Producto */</w:t>
+      </w:r>
+    </w:p>
+    <w:p>
+      <w:pPr>
+        <w:ind w:left="-284" w:right="-286"/>
+      </w:pPr>
+      <w:r>
+        <w:t>.woocommerce ul.products li.product .price {color: #c39b73;    font-weight: 500;}</w:t>
+      </w:r>
+    </w:p>
+    <w:p>
+      <w:pPr>
+        <w:ind w:left="-284" w:right="-286"/>
+      </w:pPr>
+    </w:p>
+    <w:p>
+      <w:pPr>
+        <w:ind w:left="-284" w:right="-286"/>
+      </w:pPr>
+      <w:r>
+        <w:t>.woocommerce ul.products li.product .price .amount</w:t>
+      </w:r>
+    </w:p>
+    <w:p>
+      <w:pPr>
+        <w:ind w:left="-284" w:right="-286"/>
+      </w:pPr>
+      <w:r>
+        <w:lastRenderedPageBreak/>
+        <w:t>{color: #c39b73!important;}</w:t>
+      </w:r>
+    </w:p>
+    <w:p>
+      <w:pPr>
+        <w:ind w:left="-284" w:right="-286"/>
+      </w:pPr>
+    </w:p>
+    <w:p>
+      <w:pPr>
+        <w:ind w:left="-284" w:right="-286"/>
+      </w:pPr>
+      <w:r>
+        <w:t>/* Boton Agregar Carrito */</w:t>
+      </w:r>
+    </w:p>
+    <w:p>
+      <w:pPr>
+        <w:ind w:left="-284" w:right="-286"/>
+      </w:pPr>
+      <w:r>
+        <w:t>.add_to_cart_button{background-color:#C39B73!important;border: none!important;width: 100%;justify-content: center;}</w:t>
+      </w:r>
+    </w:p>
+    <w:p>
+      <w:pPr>
+        <w:ind w:left="-284" w:right="-286"/>
+      </w:pPr>
+      <w:r>
+        <w:t>.add_to_cart_button:hover{background-color: red;}</w:t>
+      </w:r>
+    </w:p>
+    <w:p>
+      <w:pPr>
+        <w:ind w:left="-284" w:right="-286"/>
+      </w:pPr>
+    </w:p>
+    <w:p>
+      <w:pPr>
+        <w:ind w:left="-284" w:right="-286"/>
+      </w:pPr>
+      <w:r>
+        <w:t>/*--boton añadir al carrito (para poner el icono del carrito alineado con el texto añadir al carrito) */</w:t>
+      </w:r>
+    </w:p>
+    <w:p>
+      <w:pPr>
+        <w:ind w:left="-284" w:right="-286"/>
+      </w:pPr>
+      <w:r>
+        <w:t>.woocommerce ul.products li.product .button{display: flex; line-height: 2; }</w:t>
+      </w:r>
+    </w:p>
+    <w:p>
+      <w:pPr>
+        <w:ind w:left="-284" w:right="-286"/>
+      </w:pPr>
+    </w:p>
+    <w:p>
+      <w:pPr>
+        <w:ind w:left="-284" w:right="-286"/>
+      </w:pPr>
+      <w:r>
+        <w:t>/*   boton añadir al carrito (agregar el icono con FontAwesome   del carrito  ) */</w:t>
+      </w:r>
+    </w:p>
+    <w:p>
+      <w:pPr>
+        <w:ind w:left="-284" w:right="-286"/>
+      </w:pPr>
+      <w:r>
+        <w:t>/*</w:t>
+      </w:r>
+    </w:p>
+    <w:p>
+      <w:pPr>
+        <w:ind w:left="-284" w:right="-286"/>
+      </w:pPr>
+      <w:r>
+        <w:t xml:space="preserve">.add_to_cart_button:before { font-family: "normal normal normal 14px/1 FontAwesome";content: '\f000'; margin-right:10px; } </w:t>
+      </w:r>
+    </w:p>
+    <w:p>
+      <w:pPr>
+        <w:ind w:left="-284" w:right="-286"/>
+      </w:pPr>
+      <w:r>
+        <w:t>*/</w:t>
+      </w:r>
+    </w:p>
+    <w:p>
+      <w:pPr>
+        <w:ind w:left="-284" w:right="-286"/>
+      </w:pPr>
+      <w:r>
+        <w:t xml:space="preserve">.add_to_cart_button:before { </w:t>
+      </w:r>
+    </w:p>
+    <w:p>
+      <w:pPr>
+        <w:ind w:left="-284" w:right="-286"/>
+      </w:pPr>
+      <w:r>
+        <w:t xml:space="preserve">    display: inline-block;</w:t>
+      </w:r>
+    </w:p>
+    <w:p>
+      <w:pPr>
+        <w:ind w:left="-284" w:right="-286"/>
+      </w:pPr>
+      <w:r>
+        <w:t xml:space="preserve">    font-family: 'Font Awesome 5 Free' !important;</w:t>
+      </w:r>
+    </w:p>
+    <w:p>
+      <w:pPr>
+        <w:ind w:left="-284" w:right="-286"/>
+      </w:pPr>
+      <w:r>
+        <w:t xml:space="preserve">    content: "\f07a" !important;</w:t>
+      </w:r>
+    </w:p>
+    <w:p>
+      <w:pPr>
+        <w:ind w:left="-284" w:right="-286"/>
+      </w:pPr>
+      <w:r>
+        <w:t xml:space="preserve">    font-weight: 700 !important;</w:t>
+      </w:r>
+    </w:p>
+    <w:p>
+      <w:pPr>
+        <w:ind w:left="-284" w:right="-286"/>
+      </w:pPr>
+      <w:r>
+        <w:t xml:space="preserve">    margin-right: 0.5em;</w:t>
+      </w:r>
+    </w:p>
+    <w:p>
+      <w:pPr>
+        <w:ind w:left="-284" w:right="-286"/>
+      </w:pPr>
+      <w:r>
+        <w:t xml:space="preserve">     font-size: 16px;</w:t>
+      </w:r>
+    </w:p>
+    <w:p>
+      <w:pPr>
+        <w:ind w:left="-284" w:right="-286"/>
+      </w:pPr>
+      <w:r>
+        <w:t xml:space="preserve">} </w:t>
+      </w:r>
+    </w:p>
+    <w:p>
+      <w:pPr>
+        <w:ind w:left="-284" w:right="-286"/>
+      </w:pPr>
+    </w:p>
+    <w:p>
+      <w:pPr>
+        <w:ind w:left="-284" w:right="-286"/>
+      </w:pPr>
+      <w:r>
+        <w:t>/* -boton añadir al carrito (agregar el icono del carrito  ) */</w:t>
+      </w:r>
+    </w:p>
+    <w:p>
+      <w:pPr>
+        <w:ind w:left="-284" w:right="-286"/>
+      </w:pPr>
+      <w:r>
+        <w:t>/*</w:t>
+      </w:r>
+    </w:p>
+    <w:p>
+      <w:pPr>
+        <w:ind w:left="-284" w:right="-286"/>
+      </w:pPr>
+      <w:r>
+        <w:t xml:space="preserve">.add_to_cart_button:before { content: ' '; background-image: url('imagen/svg/shopping-cart.svg'); background-size: 28px 28px; </w:t>
+      </w:r>
+    </w:p>
+    <w:p>
+      <w:pPr>
+        <w:ind w:left="-284" w:right="-286"/>
+      </w:pPr>
+      <w:r>
+        <w:t>height: 28px; width: 28px; display: inline-block;margin-right: 10px;}</w:t>
+      </w:r>
+    </w:p>
+    <w:p>
+      <w:pPr>
+        <w:ind w:left="-284" w:right="-286"/>
+      </w:pPr>
+      <w:r>
+        <w:t>*/</w:t>
+      </w:r>
+    </w:p>
+    <w:p>
+      <w:pPr>
+        <w:ind w:left="-284" w:right="-286"/>
+      </w:pPr>
+    </w:p>
+    <w:p>
+      <w:pPr>
+        <w:ind w:left="-284" w:right="-286"/>
+      </w:pPr>
+    </w:p>
+    <w:p>
+      <w:pPr>
+        <w:ind w:left="-284" w:right="-286"/>
+      </w:pPr>
+    </w:p>
+    <w:p>
+      <w:pPr>
+        <w:ind w:left="-284" w:right="-286"/>
+      </w:pPr>
+      <w:r>
+        <w:t>/*.single_add_to_cart_button.button:before{font-family: "FontAwesome";content: "f07a";margin-right:10px;}*/</w:t>
+      </w:r>
+    </w:p>
+    <w:p>
+      <w:pPr>
+        <w:ind w:left="-284" w:right="-286"/>
+      </w:pPr>
+    </w:p>
+    <w:p>
+      <w:pPr>
+        <w:ind w:left="-284" w:right="-286"/>
+      </w:pPr>
+    </w:p>
+    <w:p>
+      <w:pPr>
+        <w:ind w:left="-284" w:right="-286"/>
+      </w:pPr>
+    </w:p>
+    <w:p>
+      <w:pPr>
+        <w:ind w:left="-284" w:right="-286"/>
+      </w:pPr>
+      <w:r>
+        <w:lastRenderedPageBreak/>
+        <w:t>/*------------FIN CSS productos portada-------*/</w:t>
+      </w:r>
+    </w:p>
+    <w:p>
+      <w:pPr>
+        <w:ind w:left="-284" w:right="-286"/>
+      </w:pPr>
+    </w:p>
+    <w:p>
+      <w:pPr>
+        <w:pStyle w:val="Ttulo1"/>
+      </w:pPr>
+      <w:r>
+        <w:t>Css Styker Header</w:t>
+      </w:r>
+    </w:p>
+    <w:p>
+      <w:pPr>
+        <w:ind w:left="-284" w:right="-286"/>
+      </w:pPr>
+      <w:r>
+        <w:t>/* a:hover{color:#0C7F34}</w:t>
+      </w:r>
+    </w:p>
+    <w:p>
+      <w:pPr>
+        <w:ind w:left="-284" w:right="-286"/>
+      </w:pPr>
+      <w:r>
+        <w:t>.stykerheadercolor{background-color: #ffffff!important;}</w:t>
+      </w:r>
+    </w:p>
+    <w:p>
+      <w:pPr>
+        <w:ind w:left="-284" w:right="-286"/>
+      </w:pPr>
+    </w:p>
+    <w:p>
+      <w:pPr>
+        <w:ind w:left="-284" w:right="-286"/>
+      </w:pPr>
+      <w:r>
+        <w:t>*/</w:t>
+      </w:r>
+    </w:p>
+    <w:p>
+      <w:pPr>
+        <w:ind w:left="-284" w:right="-286"/>
+      </w:pPr>
+    </w:p>
+    <w:p>
+      <w:pPr>
+        <w:ind w:left="-284" w:right="-286"/>
+      </w:pPr>
+      <w:r>
+        <w:t>/*.elementor-sticky--effects{ background-color: black;}*/</w:t>
+      </w:r>
+    </w:p>
+    <w:p>
+      <w:pPr>
+        <w:ind w:left="-284" w:right="-286"/>
+      </w:pPr>
+    </w:p>
+    <w:p>
+      <w:pPr>
+        <w:ind w:left="-284" w:right="-286"/>
+      </w:pPr>
+    </w:p>
+    <w:p>
+      <w:pPr>
+        <w:ind w:left="-284" w:right="-286"/>
+      </w:pPr>
+      <w:r>
+        <w:t>/*</w:t>
+      </w:r>
+    </w:p>
+    <w:p>
+      <w:pPr>
+        <w:ind w:left="-284" w:right="-286"/>
+      </w:pPr>
+      <w:r>
+        <w:t>.hfe-nav-menu__layout-horizontal a {</w:t>
+      </w:r>
+    </w:p>
+    <w:p>
+      <w:pPr>
+        <w:ind w:left="-284" w:right="-286"/>
+      </w:pPr>
+      <w:r>
+        <w:t xml:space="preserve"> color : red !important;</w:t>
+      </w:r>
+    </w:p>
+    <w:p>
+      <w:pPr>
+        <w:ind w:left="-284" w:right="-286"/>
+      </w:pPr>
+      <w:r>
+        <w:t>}</w:t>
+      </w:r>
+    </w:p>
+    <w:p>
+      <w:pPr>
+        <w:ind w:left="-284" w:right="-286"/>
+      </w:pPr>
+    </w:p>
+    <w:p>
+      <w:pPr>
+        <w:ind w:left="-284" w:right="-286"/>
+      </w:pPr>
+      <w:r>
+        <w:t>*/</w:t>
+      </w:r>
+    </w:p>
+    <w:p>
+      <w:pPr>
+        <w:ind w:left="-284" w:right="-286"/>
+      </w:pPr>
+      <w:r>
+        <w:t>#widget-area-footer {</w:t>
+      </w:r>
+    </w:p>
+    <w:p>
+      <w:pPr>
+        <w:ind w:left="-284" w:right="-286"/>
+      </w:pPr>
+      <w:r>
+        <w:t xml:space="preserve">    position: fixed; width: 300px;  bottom: 60px;   padding-left: 50px;  padding-right: 50px;   z-index: 98;    right: 100px;</w:t>
+      </w:r>
+    </w:p>
+    <w:p>
+      <w:pPr>
+        <w:ind w:left="-284" w:right="-286"/>
+      </w:pPr>
+      <w:r>
+        <w:t>}</w:t>
+      </w:r>
+    </w:p>
+    <w:p>
+      <w:pPr>
+        <w:ind w:left="-284" w:right="-286"/>
+      </w:pPr>
+    </w:p>
+    <w:p>
+      <w:pPr>
+        <w:pStyle w:val="Ttulo1"/>
+      </w:pPr>
+      <w:r>
+        <w:t>JS Header Styker</w:t>
+      </w:r>
+    </w:p>
+    <w:p>
+      <w:pPr>
+        <w:ind w:left="-284" w:right="-286"/>
+      </w:pPr>
+    </w:p>
+    <w:p>
+      <w:pPr>
+        <w:ind w:left="-284" w:right="-286"/>
+      </w:pPr>
+    </w:p>
+    <w:p>
+      <w:pPr>
+        <w:ind w:left="-284" w:right="-286"/>
+      </w:pPr>
+      <w:r>
+        <w:t>/*</w:t>
+      </w:r>
+    </w:p>
+    <w:p>
+      <w:pPr>
+        <w:ind w:left="-284" w:right="-286"/>
+      </w:pPr>
+      <w:r>
+        <w:t>jQuery(function($) {</w:t>
+      </w:r>
+    </w:p>
+    <w:p>
+      <w:pPr>
+        <w:ind w:left="-284" w:right="-286"/>
+      </w:pPr>
+      <w:r>
+        <w:tab/>
+        <w:t xml:space="preserve"> var $cabecera = $('#header_ctn');</w:t>
+      </w:r>
+    </w:p>
+    <w:p>
+      <w:pPr>
+        <w:ind w:left="-284" w:right="-286"/>
+      </w:pPr>
+      <w:r>
+        <w:tab/>
+        <w:t xml:space="preserve">  $('#header_ctn').css('-webkit-transition','transform 0.6s')</w:t>
+      </w:r>
+    </w:p>
+    <w:p>
+      <w:pPr>
+        <w:ind w:left="-284" w:right="-286"/>
+      </w:pPr>
+      <w:r>
+        <w:tab/>
+        <w:t>//  $('#header_ctn').css('transform','translateY(-100%)')</w:t>
+      </w:r>
+    </w:p>
+    <w:p>
+      <w:pPr>
+        <w:ind w:left="-284" w:right="-286"/>
+      </w:pPr>
+      <w:r>
+        <w:tab/>
+        <w:t xml:space="preserve">  </w:t>
+      </w:r>
+    </w:p>
+    <w:p>
+      <w:pPr>
+        <w:ind w:left="-284" w:right="-286"/>
+      </w:pPr>
+      <w:r>
+        <w:tab/>
+        <w:t xml:space="preserve">    //var $cabecera = $('.masthead');</w:t>
+      </w:r>
+    </w:p>
+    <w:p>
+      <w:pPr>
+        <w:ind w:left="-284" w:right="-286"/>
+      </w:pPr>
+      <w:r>
+        <w:t xml:space="preserve">   // var $cabecera = $('#header');</w:t>
+      </w:r>
+    </w:p>
+    <w:p>
+      <w:pPr>
+        <w:ind w:left="-284" w:right="-286"/>
+      </w:pPr>
+      <w:r>
+        <w:t xml:space="preserve">  //  var $logo = $('#logo');</w:t>
+      </w:r>
+    </w:p>
+    <w:p>
+      <w:pPr>
+        <w:ind w:left="-284" w:right="-286"/>
+      </w:pPr>
+      <w:r>
+        <w:lastRenderedPageBreak/>
+        <w:t xml:space="preserve">    var previousScroll = 0;</w:t>
+      </w:r>
+    </w:p>
+    <w:p>
+      <w:pPr>
+        <w:ind w:left="-284" w:right="-286"/>
+      </w:pPr>
+      <w:r>
+        <w:t xml:space="preserve">    $(window).scroll(function(event){</w:t>
+      </w:r>
+    </w:p>
+    <w:p>
+      <w:pPr>
+        <w:ind w:left="-284" w:right="-286"/>
+      </w:pPr>
+      <w:r>
+        <w:t xml:space="preserve">       var scroll = $(this).scrollTop();</w:t>
+      </w:r>
+    </w:p>
+    <w:p>
+      <w:pPr>
+        <w:ind w:left="-284" w:right="-286"/>
+      </w:pPr>
+      <w:r>
+        <w:t xml:space="preserve">       if (scroll &gt; previousScroll &amp;&amp; scroll &gt; 200){</w:t>
+      </w:r>
+    </w:p>
+    <w:p>
+      <w:pPr>
+        <w:ind w:left="-284" w:right="-286"/>
+      </w:pPr>
+      <w:r>
+        <w:t xml:space="preserve">           //alert("alex");</w:t>
+      </w:r>
+      <w:r>
+        <w:tab/>
+      </w:r>
+    </w:p>
+    <w:p>
+      <w:pPr>
+        <w:ind w:left="-284" w:right="-286"/>
+      </w:pPr>
+      <w:r>
+        <w:t xml:space="preserve">          // $logo.addClass('logoOnOff');</w:t>
+      </w:r>
+    </w:p>
+    <w:p>
+      <w:pPr>
+        <w:ind w:left="-284" w:right="-286"/>
+      </w:pPr>
+      <w:r>
+        <w:t xml:space="preserve">          // $cabecera.addClass('bgcolor');</w:t>
+      </w:r>
+    </w:p>
+    <w:p>
+      <w:pPr>
+        <w:ind w:left="-284" w:right="-286"/>
+      </w:pPr>
+      <w:r>
+        <w:t xml:space="preserve">          //$cabecera.addClass('stykerheadercolor');</w:t>
+      </w:r>
+    </w:p>
+    <w:p>
+      <w:pPr>
+        <w:ind w:left="-284" w:right="-286"/>
+      </w:pPr>
+      <w:r>
+        <w:t xml:space="preserve">          $('#header_ctn').css('background-color','#000000')</w:t>
+      </w:r>
+    </w:p>
+    <w:p>
+      <w:pPr>
+        <w:ind w:left="-284" w:right="-286"/>
+      </w:pPr>
+      <w:r>
+        <w:t xml:space="preserve">          $('#header_ctn').css('height','80px')</w:t>
+      </w:r>
+    </w:p>
+    <w:p>
+      <w:pPr>
+        <w:ind w:left="-284" w:right="-286"/>
+      </w:pPr>
+      <w:r>
+        <w:t xml:space="preserve">          $('.hfe-site-logo-img').css('height','60px')</w:t>
+      </w:r>
+    </w:p>
+    <w:p>
+      <w:pPr>
+        <w:ind w:left="-284" w:right="-286"/>
+      </w:pPr>
+      <w:r>
+        <w:t xml:space="preserve">         </w:t>
+      </w:r>
+    </w:p>
+    <w:p>
+      <w:pPr>
+        <w:ind w:left="-284" w:right="-286"/>
+      </w:pPr>
+      <w:r>
+        <w:t xml:space="preserve">          $('#mimenu-principal li a').css('color','#ffffff')</w:t>
+      </w:r>
+    </w:p>
+    <w:p>
+      <w:pPr>
+        <w:ind w:left="-284" w:right="-286"/>
+      </w:pPr>
+      <w:r>
+        <w:t xml:space="preserve">         // $('#mimenu-principal li a:active').css('color','#000000')</w:t>
+      </w:r>
+    </w:p>
+    <w:p>
+      <w:pPr>
+        <w:ind w:left="-284" w:right="-286"/>
+      </w:pPr>
+      <w:r>
+        <w:t xml:space="preserve">            </w:t>
+      </w:r>
+    </w:p>
+    <w:p>
+      <w:pPr>
+        <w:ind w:left="-284" w:right="-286"/>
+      </w:pPr>
+      <w:r>
+        <w:t xml:space="preserve">          </w:t>
+      </w:r>
+    </w:p>
+    <w:p>
+      <w:pPr>
+        <w:ind w:left="-284" w:right="-286"/>
+      </w:pPr>
+      <w:r>
+        <w:t xml:space="preserve">       } else {</w:t>
+      </w:r>
+    </w:p>
+    <w:p>
+      <w:pPr>
+        <w:ind w:left="-284" w:right="-286"/>
+      </w:pPr>
+      <w:r>
+        <w:t xml:space="preserve">          //$logo.removeClass('logoOnOff');</w:t>
+      </w:r>
+    </w:p>
+    <w:p>
+      <w:pPr>
+        <w:ind w:left="-284" w:right="-286"/>
+      </w:pPr>
+      <w:r>
+        <w:t xml:space="preserve">           //$cabecera.removeClass('bgcolor');</w:t>
+      </w:r>
+    </w:p>
+    <w:p>
+      <w:pPr>
+        <w:ind w:left="-284" w:right="-286"/>
+      </w:pPr>
+      <w:r>
+        <w:t xml:space="preserve">            //$cabecera.removeClass('stykerheadercolor');</w:t>
+      </w:r>
+    </w:p>
+    <w:p>
+      <w:pPr>
+        <w:ind w:left="-284" w:right="-286"/>
+      </w:pPr>
+      <w:r>
+        <w:t xml:space="preserve">            $('#header_ctn').css('height','100px')</w:t>
+      </w:r>
+    </w:p>
+    <w:p>
+      <w:pPr>
+        <w:ind w:left="-284" w:right="-286"/>
+      </w:pPr>
+      <w:r>
+        <w:t xml:space="preserve">            </w:t>
+      </w:r>
+    </w:p>
+    <w:p>
+      <w:pPr>
+        <w:ind w:left="-284" w:right="-286"/>
+      </w:pPr>
+      <w:r>
+        <w:t xml:space="preserve">             $('.hfe-site-logo-img').css('height','auto')</w:t>
+      </w:r>
+    </w:p>
+    <w:p>
+      <w:pPr>
+        <w:ind w:left="-284" w:right="-286"/>
+      </w:pPr>
+      <w:r>
+        <w:t xml:space="preserve">            </w:t>
+      </w:r>
+    </w:p>
+    <w:p>
+      <w:pPr>
+        <w:ind w:left="-284" w:right="-286"/>
+      </w:pPr>
+      <w:r>
+        <w:t xml:space="preserve">            $('#mimenu-principal li a').css('color','#000000')</w:t>
+      </w:r>
+    </w:p>
+    <w:p>
+      <w:pPr>
+        <w:ind w:left="-284" w:right="-286"/>
+      </w:pPr>
+      <w:r>
+        <w:t xml:space="preserve">            </w:t>
+      </w:r>
+    </w:p>
+    <w:p>
+      <w:pPr>
+        <w:ind w:left="-284" w:right="-286"/>
+      </w:pPr>
+      <w:r>
+        <w:t xml:space="preserve">       }</w:t>
+      </w:r>
+    </w:p>
+    <w:p>
+      <w:pPr>
+        <w:ind w:left="-284" w:right="-286"/>
+      </w:pPr>
+      <w:r>
+        <w:t xml:space="preserve">       previousScroll = scroll;    });</w:t>
+      </w:r>
+    </w:p>
+    <w:p>
+      <w:pPr>
+        <w:ind w:left="-284" w:right="-286"/>
+      </w:pPr>
+      <w:r>
+        <w:t xml:space="preserve">       </w:t>
+      </w:r>
+    </w:p>
+    <w:p>
+      <w:pPr>
+        <w:ind w:left="-284" w:right="-286"/>
+      </w:pPr>
+      <w:r>
+        <w:t>});</w:t>
+      </w:r>
+    </w:p>
+    <w:p>
+      <w:pPr>
+        <w:ind w:left="-284" w:right="-286"/>
+      </w:pPr>
+    </w:p>
+    <w:p>
+      <w:pPr>
+        <w:ind w:left="-284" w:right="-286"/>
+      </w:pPr>
+    </w:p>
+    <w:p>
+      <w:pPr>
+        <w:ind w:left="-284" w:right="-286"/>
+      </w:pPr>
+      <w:r>
+        <w:t>*/</w:t>
+      </w:r>
+    </w:p>
+    <w:p>
+      <w:pPr>
+        <w:ind w:left="-284" w:right="-286"/>
+      </w:pPr>
+    </w:p>
+    <w:p>
+      <w:pPr>
+        <w:ind w:left="-284" w:right="-286"/>
+      </w:pPr>
+      <w:r>
+        <w:lastRenderedPageBreak/>
+        <w:t>/*</w:t>
+      </w:r>
+    </w:p>
+    <w:p>
+      <w:pPr>
+        <w:ind w:left="-284" w:right="-286"/>
+      </w:pPr>
+      <w:r>
+        <w:t>$(function() {</w:t>
+      </w:r>
+    </w:p>
+    <w:p>
+      <w:pPr>
+        <w:ind w:left="-284" w:right="-286"/>
+      </w:pPr>
+      <w:r>
+        <w:t xml:space="preserve">    $(window).on("scroll", function() {</w:t>
+      </w:r>
+    </w:p>
+    <w:p>
+      <w:pPr>
+        <w:ind w:left="-284" w:right="-286"/>
+      </w:pPr>
+      <w:r>
+        <w:t xml:space="preserve">        if($(window).scrollTop() &gt; 50) {</w:t>
+      </w:r>
+    </w:p>
+    <w:p>
+      <w:pPr>
+        <w:ind w:left="-284" w:right="-286"/>
+      </w:pPr>
+      <w:r>
+        <w:t xml:space="preserve">            $(".elementor-sticky--effects").addClass("active");</w:t>
+      </w:r>
+    </w:p>
+    <w:p>
+      <w:pPr>
+        <w:ind w:left="-284" w:right="-286"/>
+      </w:pPr>
+      <w:r>
+        <w:t xml:space="preserve">        } else {</w:t>
+      </w:r>
+    </w:p>
+    <w:p>
+      <w:pPr>
+        <w:ind w:left="-284" w:right="-286"/>
+      </w:pPr>
+      <w:r>
+        <w:t xml:space="preserve">            //remove the background property so it comes transparent again (defined in your css)</w:t>
+      </w:r>
+    </w:p>
+    <w:p>
+      <w:pPr>
+        <w:ind w:left="-284" w:right="-286"/>
+      </w:pPr>
+      <w:r>
+        <w:t xml:space="preserve">           $(".elementor-sticky--effects").removeClass("active");</w:t>
+      </w:r>
+    </w:p>
+    <w:p>
+      <w:pPr>
+        <w:ind w:left="-284" w:right="-286"/>
+      </w:pPr>
+      <w:r>
+        <w:t xml:space="preserve">        }</w:t>
+      </w:r>
+    </w:p>
+    <w:p>
+      <w:pPr>
+        <w:ind w:left="-284" w:right="-286"/>
+      </w:pPr>
+      <w:r>
+        <w:t xml:space="preserve">    });</w:t>
+      </w:r>
+    </w:p>
+    <w:p>
+      <w:pPr>
+        <w:ind w:left="-284" w:right="-286"/>
+      </w:pPr>
+      <w:r>
+        <w:t>});</w:t>
+      </w:r>
+    </w:p>
+    <w:p>
+      <w:pPr>
+        <w:ind w:left="-284" w:right="-286"/>
+      </w:pPr>
+      <w:r>
+        <w:t>*/</w:t>
+      </w:r>
+    </w:p>
+    <w:p>
+      <w:pPr>
+        <w:ind w:left="-284" w:right="-286"/>
+      </w:pPr>
+    </w:p>
+    <w:p>
+      <w:pPr>
+        <w:ind w:left="-284" w:right="-286"/>
+      </w:pPr>
+      <w:r>
+        <w:t xml:space="preserve">/*Alex recuerda para addClass deves ponerle a la seccion de elementor un ID y con ese ID se le asigna una clase </w:t>
+      </w:r>
+    </w:p>
+    <w:p>
+      <w:pPr>
+        <w:ind w:left="-284" w:right="-286"/>
+      </w:pPr>
+      <w:r>
+        <w:t>Funcion para que la cabecera al hacer scroll cambie de color</w:t>
+      </w:r>
+    </w:p>
+    <w:p>
+      <w:pPr>
+        <w:ind w:left="-284" w:right="-286"/>
+      </w:pPr>
+      <w:r>
+        <w:t>*/</w:t>
+      </w:r>
+    </w:p>
+    <w:p>
+      <w:pPr>
+        <w:ind w:left="-284" w:right="-286"/>
+      </w:pPr>
+    </w:p>
+    <w:p>
+      <w:pPr>
+        <w:ind w:left="-284" w:right="-286"/>
+      </w:pPr>
+    </w:p>
+    <w:p>
+      <w:pPr>
+        <w:ind w:left="-284" w:right="-286"/>
+      </w:pPr>
+      <w:r>
+        <w:t>/*----para cambiar color y darle transicion a los iconos  envio gratis / Delivery /Pago con tarjeta / etc  y sus respectivos textos */</w:t>
+      </w:r>
+    </w:p>
+    <w:p>
+      <w:pPr>
+        <w:ind w:left="-284" w:right="-286"/>
+      </w:pPr>
+      <w:r>
+        <w:t>jQuery(function($) {</w:t>
+      </w:r>
+    </w:p>
+    <w:p>
+      <w:pPr>
+        <w:ind w:left="-284" w:right="-286"/>
+      </w:pPr>
+      <w:r>
+        <w:t xml:space="preserve">    $('#ttcmsservices1').hover(function() {</w:t>
+      </w:r>
+    </w:p>
+    <w:p>
+      <w:pPr>
+        <w:ind w:left="-284" w:right="-286"/>
+      </w:pPr>
+      <w:r>
+        <w:t xml:space="preserve">       // alert('hola');</w:t>
+      </w:r>
+    </w:p>
+    <w:p>
+      <w:pPr>
+        <w:ind w:left="-284" w:right="-286"/>
+      </w:pPr>
+      <w:r>
+        <w:t xml:space="preserve">        $('#ttservice1-ico1 .elementor-icon').css('color','#6B8E3C')</w:t>
+      </w:r>
+    </w:p>
+    <w:p>
+      <w:pPr>
+        <w:ind w:left="-284" w:right="-286"/>
+      </w:pPr>
+      <w:r>
+        <w:t xml:space="preserve">        $('#ttservice1-ico1 .elementor-icon').css('transform','rotateY(180deg)')</w:t>
+      </w:r>
+    </w:p>
+    <w:p>
+      <w:pPr>
+        <w:ind w:left="-284" w:right="-286"/>
+      </w:pPr>
+      <w:r>
+        <w:t xml:space="preserve">        $('#ttservice1-ico1 .elementor-icon').css('-webkit-transition','transform 0.6s')</w:t>
+      </w:r>
+    </w:p>
+    <w:p>
+      <w:pPr>
+        <w:ind w:left="-284" w:right="-286"/>
+      </w:pPr>
+      <w:r>
+        <w:t xml:space="preserve">        </w:t>
+      </w:r>
+    </w:p>
+    <w:p>
+      <w:pPr>
+        <w:ind w:left="-284" w:right="-286"/>
+      </w:pPr>
+      <w:r>
+        <w:t xml:space="preserve">        $('#ttservice1-text1 .elementor-heading-title').css('color','#6B8E3C')</w:t>
+      </w:r>
+    </w:p>
+    <w:p>
+      <w:pPr>
+        <w:ind w:left="-284" w:right="-286"/>
+      </w:pPr>
+      <w:r>
+        <w:t xml:space="preserve">       }, </w:t>
+      </w:r>
+    </w:p>
+    <w:p>
+      <w:pPr>
+        <w:ind w:left="-284" w:right="-286"/>
+      </w:pPr>
+      <w:r>
+        <w:t xml:space="preserve">        </w:t>
+      </w:r>
+    </w:p>
+    <w:p>
+      <w:pPr>
+        <w:ind w:left="-284" w:right="-286"/>
+      </w:pPr>
+      <w:r>
+        <w:t xml:space="preserve">        function(){</w:t>
+      </w:r>
+    </w:p>
+    <w:p>
+      <w:pPr>
+        <w:ind w:left="-284" w:right="-286"/>
+      </w:pPr>
+      <w:r>
+        <w:t xml:space="preserve">             $('#ttservice1-ico1 .elementor-icon').css('color','#F5A016')</w:t>
+      </w:r>
+    </w:p>
+    <w:p>
+      <w:pPr>
+        <w:ind w:left="-284" w:right="-286"/>
+      </w:pPr>
+      <w:r>
+        <w:t xml:space="preserve">             $('#ttservice1-ico1 .elementor-icon').css('transform','rotateY(0deg)')</w:t>
+      </w:r>
+    </w:p>
+    <w:p>
+      <w:pPr>
+        <w:ind w:left="-284" w:right="-286"/>
+      </w:pPr>
+      <w:r>
+        <w:t xml:space="preserve">              </w:t>
+      </w:r>
+    </w:p>
+    <w:p>
+      <w:pPr>
+        <w:ind w:left="-284" w:right="-286"/>
+      </w:pPr>
+      <w:r>
+        <w:t xml:space="preserve">             $('#ttservice1-text1 .elementor-heading-title').css('color','#000000')</w:t>
+      </w:r>
+    </w:p>
+    <w:p>
+      <w:pPr>
+        <w:ind w:left="-284" w:right="-286"/>
+      </w:pPr>
+      <w:r>
+        <w:lastRenderedPageBreak/>
+        <w:t xml:space="preserve">         });</w:t>
+      </w:r>
+    </w:p>
+    <w:p>
+      <w:pPr>
+        <w:ind w:left="-284" w:right="-286"/>
+      </w:pPr>
+      <w:r>
+        <w:t>});</w:t>
+      </w:r>
+    </w:p>
+    <w:p>
+      <w:pPr>
+        <w:ind w:left="-284" w:right="-286"/>
+      </w:pPr>
+    </w:p>
+    <w:p>
+      <w:pPr>
+        <w:ind w:left="-284" w:right="-286"/>
+      </w:pPr>
+      <w:r>
+        <w:t>/****************************/</w:t>
+      </w:r>
+    </w:p>
+    <w:p>
+      <w:pPr>
+        <w:ind w:left="-284" w:right="-286"/>
+      </w:pPr>
+      <w:r>
+        <w:t>jQuery(function($) {</w:t>
+      </w:r>
+    </w:p>
+    <w:p>
+      <w:pPr>
+        <w:ind w:left="-284" w:right="-286"/>
+      </w:pPr>
+      <w:r>
+        <w:t xml:space="preserve">    $('#ttcmsservices2').hover(function() {</w:t>
+      </w:r>
+    </w:p>
+    <w:p>
+      <w:pPr>
+        <w:ind w:left="-284" w:right="-286"/>
+      </w:pPr>
+      <w:r>
+        <w:t xml:space="preserve">       // alert('hola');</w:t>
+      </w:r>
+    </w:p>
+    <w:p>
+      <w:pPr>
+        <w:ind w:left="-284" w:right="-286"/>
+      </w:pPr>
+      <w:r>
+        <w:t xml:space="preserve">        $('#ttservice1-ico2 .elementor-icon').css('color','#6B8E3C')</w:t>
+      </w:r>
+    </w:p>
+    <w:p>
+      <w:pPr>
+        <w:ind w:left="-284" w:right="-286"/>
+      </w:pPr>
+      <w:r>
+        <w:t xml:space="preserve">        $('#ttservice1-ico2 .elementor-icon').css('transform','rotateY(180deg)')</w:t>
+      </w:r>
+    </w:p>
+    <w:p>
+      <w:pPr>
+        <w:ind w:left="-284" w:right="-286"/>
+      </w:pPr>
+      <w:r>
+        <w:t xml:space="preserve">        $('#ttservice1-ico2 .elementor-icon').css('-webkit-transition','transform 0.6s')</w:t>
+      </w:r>
+    </w:p>
+    <w:p>
+      <w:pPr>
+        <w:ind w:left="-284" w:right="-286"/>
+      </w:pPr>
+      <w:r>
+        <w:t xml:space="preserve">        </w:t>
+      </w:r>
+    </w:p>
+    <w:p>
+      <w:pPr>
+        <w:ind w:left="-284" w:right="-286"/>
+      </w:pPr>
+      <w:r>
+        <w:t xml:space="preserve">        $('#ttservice1-text2 .elementor-heading-title').css('color','#6B8E3C')</w:t>
+      </w:r>
+    </w:p>
+    <w:p>
+      <w:pPr>
+        <w:ind w:left="-284" w:right="-286"/>
+      </w:pPr>
+      <w:r>
+        <w:t xml:space="preserve">       }, </w:t>
+      </w:r>
+    </w:p>
+    <w:p>
+      <w:pPr>
+        <w:ind w:left="-284" w:right="-286"/>
+      </w:pPr>
+      <w:r>
+        <w:t xml:space="preserve">        </w:t>
+      </w:r>
+    </w:p>
+    <w:p>
+      <w:pPr>
+        <w:ind w:left="-284" w:right="-286"/>
+      </w:pPr>
+      <w:r>
+        <w:t xml:space="preserve">        function(){</w:t>
+      </w:r>
+    </w:p>
+    <w:p>
+      <w:pPr>
+        <w:ind w:left="-284" w:right="-286"/>
+      </w:pPr>
+      <w:r>
+        <w:t xml:space="preserve">             $('#ttservice1-ico2 .elementor-icon').css('color','#F5A016')</w:t>
+      </w:r>
+    </w:p>
+    <w:p>
+      <w:pPr>
+        <w:ind w:left="-284" w:right="-286"/>
+      </w:pPr>
+      <w:r>
+        <w:t xml:space="preserve">             $('#ttservice1-ico2 .elementor-icon').css('transform','rotateY(0deg)')</w:t>
+      </w:r>
+    </w:p>
+    <w:p>
+      <w:pPr>
+        <w:ind w:left="-284" w:right="-286"/>
+      </w:pPr>
+      <w:r>
+        <w:t xml:space="preserve">              </w:t>
+      </w:r>
+    </w:p>
+    <w:p>
+      <w:pPr>
+        <w:ind w:left="-284" w:right="-286"/>
+      </w:pPr>
+      <w:r>
+        <w:t xml:space="preserve">             $('#ttservice1-text2 .elementor-heading-title').css('color','#000000')</w:t>
+      </w:r>
+    </w:p>
+    <w:p>
+      <w:pPr>
+        <w:ind w:left="-284" w:right="-286"/>
+      </w:pPr>
+      <w:r>
+        <w:t xml:space="preserve">         });</w:t>
+      </w:r>
+    </w:p>
+    <w:p>
+      <w:pPr>
+        <w:ind w:left="-284" w:right="-286"/>
+      </w:pPr>
+      <w:r>
+        <w:t>});</w:t>
+      </w:r>
+    </w:p>
+    <w:p>
+      <w:pPr>
+        <w:ind w:left="-284" w:right="-286"/>
+      </w:pPr>
+    </w:p>
+    <w:p>
+      <w:pPr>
+        <w:ind w:left="-284" w:right="-286"/>
+      </w:pPr>
+      <w:r>
+        <w:t>/****************************/</w:t>
+      </w:r>
+    </w:p>
+    <w:p>
+      <w:pPr>
+        <w:ind w:left="-284" w:right="-286"/>
+      </w:pPr>
+      <w:r>
+        <w:t>jQuery(function($) {</w:t>
+      </w:r>
+    </w:p>
+    <w:p>
+      <w:pPr>
+        <w:ind w:left="-284" w:right="-286"/>
+      </w:pPr>
+      <w:r>
+        <w:t xml:space="preserve">    $('#ttcmsservices3').hover(function() {</w:t>
+      </w:r>
+    </w:p>
+    <w:p>
+      <w:pPr>
+        <w:ind w:left="-284" w:right="-286"/>
+      </w:pPr>
+      <w:r>
+        <w:t xml:space="preserve">       // alert('hola');</w:t>
+      </w:r>
+    </w:p>
+    <w:p>
+      <w:pPr>
+        <w:ind w:left="-284" w:right="-286"/>
+      </w:pPr>
+      <w:r>
+        <w:t xml:space="preserve">        $('#ttservice1-ico3 .elementor-icon').css('color','#6B8E3C')</w:t>
+      </w:r>
+    </w:p>
+    <w:p>
+      <w:pPr>
+        <w:ind w:left="-284" w:right="-286"/>
+      </w:pPr>
+      <w:r>
+        <w:t xml:space="preserve">        $('#ttservice1-ico3 .elementor-icon').css('transform','rotateY(180deg)')</w:t>
+      </w:r>
+    </w:p>
+    <w:p>
+      <w:pPr>
+        <w:ind w:left="-284" w:right="-286"/>
+      </w:pPr>
+      <w:r>
+        <w:t xml:space="preserve">        $('#ttservice1-ico3 .elementor-icon').css('-webkit-transition','transform 0.6s')</w:t>
+      </w:r>
+    </w:p>
+    <w:p>
+      <w:pPr>
+        <w:ind w:left="-284" w:right="-286"/>
+      </w:pPr>
+      <w:r>
+        <w:t xml:space="preserve">        </w:t>
+      </w:r>
+    </w:p>
+    <w:p>
+      <w:pPr>
+        <w:ind w:left="-284" w:right="-286"/>
+      </w:pPr>
+      <w:r>
+        <w:t xml:space="preserve">        $('#ttservice1-text3 .elementor-heading-title').css('color','#6B8E3C')</w:t>
+      </w:r>
+    </w:p>
+    <w:p>
+      <w:pPr>
+        <w:ind w:left="-284" w:right="-286"/>
+      </w:pPr>
+      <w:r>
+        <w:t xml:space="preserve">       }, </w:t>
+      </w:r>
+    </w:p>
+    <w:p>
+      <w:pPr>
+        <w:ind w:left="-284" w:right="-286"/>
+      </w:pPr>
+      <w:r>
+        <w:t xml:space="preserve">        </w:t>
+      </w:r>
+    </w:p>
+    <w:p>
+      <w:pPr>
+        <w:ind w:left="-284" w:right="-286"/>
+      </w:pPr>
+      <w:r>
+        <w:t xml:space="preserve">        function(){</w:t>
+      </w:r>
+    </w:p>
+    <w:p>
+      <w:pPr>
+        <w:ind w:left="-284" w:right="-286"/>
+      </w:pPr>
+      <w:r>
+        <w:lastRenderedPageBreak/>
+        <w:t xml:space="preserve">             $('#ttservice1-ico3 .elementor-icon').css('color','#F5A016')</w:t>
+      </w:r>
+    </w:p>
+    <w:p>
+      <w:pPr>
+        <w:ind w:left="-284" w:right="-286"/>
+      </w:pPr>
+      <w:r>
+        <w:t xml:space="preserve">             $('#ttservice1-ico3 .elementor-icon').css('transform','rotateY(0deg)')</w:t>
+      </w:r>
+    </w:p>
+    <w:p>
+      <w:pPr>
+        <w:ind w:left="-284" w:right="-286"/>
+      </w:pPr>
+      <w:r>
+        <w:t xml:space="preserve">              </w:t>
+      </w:r>
+    </w:p>
+    <w:p>
+      <w:pPr>
+        <w:ind w:left="-284" w:right="-286"/>
+      </w:pPr>
+      <w:r>
+        <w:t xml:space="preserve">             $('#ttservice1-text3 .elementor-heading-title').css('color','#000000')</w:t>
+      </w:r>
+    </w:p>
+    <w:p>
+      <w:pPr>
+        <w:ind w:left="-284" w:right="-286"/>
+      </w:pPr>
+      <w:r>
+        <w:t xml:space="preserve">         });</w:t>
+      </w:r>
+    </w:p>
+    <w:p>
+      <w:pPr>
+        <w:ind w:left="-284" w:right="-286"/>
+      </w:pPr>
+      <w:r>
+        <w:t>});</w:t>
+      </w:r>
+    </w:p>
+    <w:p>
+      <w:pPr>
+        <w:ind w:left="-284" w:right="-286"/>
+      </w:pPr>
+    </w:p>
+    <w:p>
+      <w:pPr>
+        <w:ind w:left="-284" w:right="-286"/>
+      </w:pPr>
+      <w:r>
+        <w:t>/****************************/</w:t>
+      </w:r>
+    </w:p>
+    <w:p>
+      <w:pPr>
+        <w:ind w:left="-284" w:right="-286"/>
+      </w:pPr>
+      <w:r>
+        <w:t>jQuery(function($) {</w:t>
+      </w:r>
+    </w:p>
+    <w:p>
+      <w:pPr>
+        <w:ind w:left="-284" w:right="-286"/>
+      </w:pPr>
+      <w:r>
+        <w:t xml:space="preserve">    $('#ttcmsservices4').hover(function() {</w:t>
+      </w:r>
+    </w:p>
+    <w:p>
+      <w:pPr>
+        <w:ind w:left="-284" w:right="-286"/>
+      </w:pPr>
+      <w:r>
+        <w:t xml:space="preserve">       // alert('hola');</w:t>
+      </w:r>
+    </w:p>
+    <w:p>
+      <w:pPr>
+        <w:ind w:left="-284" w:right="-286"/>
+      </w:pPr>
+      <w:r>
+        <w:t xml:space="preserve">        $('#ttservice1-ico4 .elementor-icon').css('color','#6B8E3C')</w:t>
+      </w:r>
+    </w:p>
+    <w:p>
+      <w:pPr>
+        <w:ind w:left="-284" w:right="-286"/>
+      </w:pPr>
+      <w:r>
+        <w:t xml:space="preserve">        $('#ttservice1-ico4 .elementor-icon').css('transform','rotateY(180deg)')</w:t>
+      </w:r>
+    </w:p>
+    <w:p>
+      <w:pPr>
+        <w:ind w:left="-284" w:right="-286"/>
+      </w:pPr>
+      <w:r>
+        <w:t xml:space="preserve">        $('#ttservice1-ico4 .elementor-icon').css('-webkit-transition','transform 0.6s')</w:t>
+      </w:r>
+    </w:p>
+    <w:p>
+      <w:pPr>
+        <w:ind w:left="-284" w:right="-286"/>
+      </w:pPr>
+      <w:r>
+        <w:t xml:space="preserve">        </w:t>
+      </w:r>
+    </w:p>
+    <w:p>
+      <w:pPr>
+        <w:ind w:left="-284" w:right="-286"/>
+      </w:pPr>
+      <w:r>
+        <w:t xml:space="preserve">        $('#ttservice1-text4 .elementor-heading-title').css('color','#6B8E3C')</w:t>
+      </w:r>
+    </w:p>
+    <w:p>
+      <w:pPr>
+        <w:ind w:left="-284" w:right="-286"/>
+      </w:pPr>
+      <w:r>
+        <w:t xml:space="preserve">       }, </w:t>
+      </w:r>
+    </w:p>
+    <w:p>
+      <w:pPr>
+        <w:ind w:left="-284" w:right="-286"/>
+      </w:pPr>
+      <w:r>
+        <w:t xml:space="preserve">        </w:t>
+      </w:r>
+    </w:p>
+    <w:p>
+      <w:pPr>
+        <w:ind w:left="-284" w:right="-286"/>
+      </w:pPr>
+      <w:r>
+        <w:t xml:space="preserve">        function(){</w:t>
+      </w:r>
+    </w:p>
+    <w:p>
+      <w:pPr>
+        <w:ind w:left="-284" w:right="-286"/>
+      </w:pPr>
+      <w:r>
+        <w:t xml:space="preserve">             $('#ttservice1-ico4 .elementor-icon').css('color','#F5A016')</w:t>
+      </w:r>
+    </w:p>
+    <w:p>
+      <w:pPr>
+        <w:ind w:left="-284" w:right="-286"/>
+      </w:pPr>
+      <w:r>
+        <w:t xml:space="preserve">             $('#ttservice1-ico4 .elementor-icon').css('transform','rotateY(0deg)')</w:t>
+      </w:r>
+    </w:p>
+    <w:p>
+      <w:pPr>
+        <w:ind w:left="-284" w:right="-286"/>
+      </w:pPr>
+      <w:r>
+        <w:t xml:space="preserve">              </w:t>
+      </w:r>
+    </w:p>
+    <w:p>
+      <w:pPr>
+        <w:ind w:left="-284" w:right="-286"/>
+      </w:pPr>
+      <w:r>
+        <w:t xml:space="preserve">             $('#ttservice1-text4 .elementor-heading-title').css('color','#000000')</w:t>
+      </w:r>
+    </w:p>
+    <w:p>
+      <w:pPr>
+        <w:ind w:left="-284" w:right="-286"/>
+      </w:pPr>
+      <w:r>
+        <w:t xml:space="preserve">         });</w:t>
+      </w:r>
+    </w:p>
+    <w:p>
+      <w:pPr>
+        <w:ind w:left="-284" w:right="-286"/>
+      </w:pPr>
+      <w:r>
+        <w:t>});</w:t>
+      </w:r>
+    </w:p>
+    <w:p>
+      <w:pPr>
+        <w:ind w:left="-284" w:right="-286"/>
+      </w:pPr>
+    </w:p>
+    <w:p>
+      <w:pPr>
+        <w:ind w:left="-284" w:right="-286"/>
+      </w:pPr>
+    </w:p>
+    <w:p>
+      <w:pPr>
+        <w:ind w:left="-284" w:right="-286"/>
+      </w:pPr>
+      <w:r>
+        <w:t>/*----------------------------------------------------------------------*/</w:t>
+      </w:r>
+    </w:p>
+    <w:p>
+      <w:pPr>
+        <w:ind w:left="-284" w:right="-286"/>
+      </w:pPr>
+    </w:p>
+    <w:p>
+      <w:pPr>
+        <w:ind w:left="-284" w:right="-286"/>
+      </w:pPr>
+      <w:r>
+        <w:t>jQuery(function($) {</w:t>
+      </w:r>
+    </w:p>
+    <w:p>
+      <w:pPr>
+        <w:ind w:left="-284" w:right="-286"/>
+      </w:pPr>
+      <w:r>
+        <w:t xml:space="preserve">});    </w:t>
+      </w:r>
+    </w:p>
+    <w:p>
+      <w:pPr>
+        <w:ind w:left="-284" w:right="-286"/>
+      </w:pPr>
+      <w:r>
+        <w:t xml:space="preserve">    </w:t>
+      </w:r>
+    </w:p>
+    <w:p>
+      <w:pPr>
+        <w:pStyle w:val="Ttulo1"/>
+      </w:pPr>
+      <w:r>
+        <w:lastRenderedPageBreak/>
+        <w:t xml:space="preserve">    </w:t>
+      </w:r>
+      <w:r>
+        <w:t>Whatsapp Integrar Web</w:t>
+      </w:r>
+    </w:p>
+    <w:p>
+      <w:pPr>
+        <w:ind w:left="-284" w:right="-286"/>
+      </w:pPr>
+    </w:p>
+    <w:p>
+      <w:pPr>
+        <w:ind w:left="-284" w:right="-286"/>
+      </w:pPr>
+      <w:r>
+        <w:t>&lt;div id="widget-area-footer"&gt;</w:t>
+      </w:r>
+    </w:p>
+    <w:p>
+      <w:pPr>
+        <w:ind w:left="-284" w:right="-286"/>
+      </w:pPr>
+      <w:r>
+        <w:tab/>
+        <w:t>&lt;a href="https://api.whatsapp.com/send?phone=988359366" target="_blank"&gt;</w:t>
+      </w:r>
+      <w:r>
+        <w:tab/>
+      </w:r>
+      <w:r>
+        <w:tab/>
+        <w:t xml:space="preserve"> </w:t>
+      </w:r>
+    </w:p>
+    <w:p>
+      <w:pPr>
+        <w:ind w:left="-284" w:right="-286"/>
+      </w:pPr>
+      <w:r>
+        <w:tab/>
+      </w:r>
+      <w:r>
+        <w:tab/>
+        <w:t xml:space="preserve"> &lt;img src="/imagen/redes-sociales/whatsapp-chat.png" width="100%" height="auto"&gt;</w:t>
+      </w:r>
+    </w:p>
+    <w:p>
+      <w:pPr>
+        <w:ind w:left="-284" w:right="-286"/>
+      </w:pPr>
+      <w:r>
+        <w:tab/>
+        <w:t xml:space="preserve">&lt;/a&gt; </w:t>
+      </w:r>
+      <w:r>
+        <w:tab/>
+      </w:r>
+      <w:r>
+        <w:tab/>
+      </w:r>
+    </w:p>
+    <w:p>
+      <w:pPr>
+        <w:ind w:left="-284" w:right="-286"/>
+      </w:pPr>
+      <w:r>
+        <w:t>&lt;/div&gt;</w:t>
+      </w:r>
+      <w:r>
+        <w:tab/>
+      </w:r>
+      <w:r>
+        <w:tab/>
+      </w:r>
+      <w:r>
+        <w:tab/>
+      </w:r>
+      <w:r>
+        <w:tab/>
+      </w:r>
+    </w:p>
+    <w:p>
+      <w:pPr>
+        <w:ind w:left="-284" w:right="-286"/>
+      </w:pPr>
+    </w:p>
+    <w:p>
+      <w:pPr>
+        <w:ind w:left="-284" w:right="-286"/>
+      </w:pPr>
+    </w:p>
+    <w:p>
+      <w:pPr>
+        <w:ind w:left="-284" w:right="-286"/>
+      </w:pPr>
+    </w:p>
+    <w:p>
+      <w:pPr>
+        <w:ind w:left="-284" w:right="-286"/>
+      </w:pPr>
+    </w:p>
+    <w:p>
+      <w:pPr>
+        <w:ind w:left="-284" w:right="-286"/>
+      </w:pPr>
+    </w:p>
+    <w:p>
+      <w:pPr>
+        <w:ind w:left="-284" w:right="-286"/>
+      </w:pPr>
+    </w:p>
     <w:p>
       <w:pPr>
         <w:ind w:left="-284" w:right="-286"/>
@@ -653,6 +2741,27 @@
     <w:name w:val="Normal"/>
     <w:qFormat/>
   </w:style>
+  <w:style w:type="paragraph" w:styleId="Ttulo1">
+    <w:name w:val="heading 1"/>
+    <w:basedOn w:val="Normal"/>
+    <w:next w:val="Normal"/>
+    <w:link w:val="Ttulo1Car"/>
+    <w:uiPriority w:val="9"/>
+    <w:qFormat/>
+    <w:rsid w:val="00783544"/>
+    <w:pPr>
+      <w:keepNext/>
+      <w:keepLines/>
+      <w:spacing w:before="240" w:after="0"/>
+      <w:outlineLvl w:val="0"/>
+    </w:pPr>
+    <w:rPr>
+      <w:rFonts w:asciiTheme="majorHAnsi" w:eastAsiaTheme="majorEastAsia" w:hAnsiTheme="majorHAnsi" w:cstheme="majorBidi"/>
+      <w:color w:val="2F5496" w:themeColor="accent1" w:themeShade="BF"/>
+      <w:sz w:val="32"/>
+      <w:szCs w:val="32"/>
+    </w:rPr>
+  </w:style>
   <w:style w:type="character" w:default="1" w:styleId="Fuentedeprrafopredeter">
     <w:name w:val="Default Paragraph Font"/>
     <w:uiPriority w:val="1"/>
@@ -698,6 +2807,19 @@
         <w:insideV w:val="single" w:sz="4" w:space="0" w:color="auto"/>
       </w:tblBorders>
     </w:tblPr>
+  </w:style>
+  <w:style w:type="character" w:customStyle="1" w:styleId="Ttulo1Car">
+    <w:name w:val="Título 1 Car"/>
+    <w:basedOn w:val="Fuentedeprrafopredeter"/>
+    <w:link w:val="Ttulo1"/>
+    <w:uiPriority w:val="9"/>
+    <w:rsid w:val="00783544"/>
+    <w:rPr>
+      <w:rFonts w:asciiTheme="majorHAnsi" w:eastAsiaTheme="majorEastAsia" w:hAnsiTheme="majorHAnsi" w:cstheme="majorBidi"/>
+      <w:color w:val="2F5496" w:themeColor="accent1" w:themeShade="BF"/>
+      <w:sz w:val="32"/>
+      <w:szCs w:val="32"/>
+    </w:rPr>
   </w:style>
 </w:styles>
 </file>

</xml_diff>